<commit_message>
fixed score type name mismatch in ph4_classifier.py
</commit_message>
<xml_diff>
--- a/ligand_RMSD_tutorial.docx
+++ b/ligand_RMSD_tutorial.docx
@@ -49,23 +49,7 @@
           <w:b/>
           <w:sz w:val="24"/>
         </w:rPr>
-        <w:t>(</w:t>
-      </w:r>
-      <w:proofErr w:type="gramStart"/>
-      <w:r>
-        <w:rPr>
-          <w:b/>
-          <w:sz w:val="24"/>
-        </w:rPr>
-        <w:t>as</w:t>
-      </w:r>
-      <w:proofErr w:type="gramEnd"/>
-      <w:r>
-        <w:rPr>
-          <w:b/>
-          <w:sz w:val="24"/>
-        </w:rPr>
-        <w:t xml:space="preserve"> of</w:t>
+        <w:t>(as of</w:t>
       </w:r>
       <w:r>
         <w:rPr>
@@ -231,9 +215,12 @@
           <w:rPr>
             <w:rStyle w:val="Hyperlink"/>
           </w:rPr>
-          <w:t>https://www.mediafire.com/file/5gpyopq260i6jak/ligand_RMSD_tutorial_files.zip/file</w:t>
+          <w:t>https://github.com/gszwabowski/guides/blob/master/ligand_RMSD_tutorial_files.zip</w:t>
         </w:r>
       </w:hyperlink>
+      <w:r>
+        <w:t xml:space="preserve"> </w:t>
+      </w:r>
     </w:p>
     <w:p>
       <w:pPr>
@@ -396,14 +383,7 @@
               <w:rPr>
                 <w:sz w:val="20"/>
               </w:rPr>
-              <w:t xml:space="preserve">ensure that both the reference crystal structure (saved as </w:t>
-            </w:r>
-            <w:proofErr w:type="gramStart"/>
-            <w:r>
-              <w:rPr>
-                <w:sz w:val="20"/>
-              </w:rPr>
-              <w:t>a .</w:t>
+              <w:t>ensure that both the reference crystal structure (saved as a .</w:t>
             </w:r>
             <w:proofErr w:type="spellStart"/>
             <w:r>
@@ -413,7 +393,6 @@
               <w:t>moe</w:t>
             </w:r>
             <w:proofErr w:type="spellEnd"/>
-            <w:proofErr w:type="gramEnd"/>
             <w:r>
               <w:rPr>
                 <w:sz w:val="20"/>
@@ -1233,7 +1212,6 @@
               </w:rPr>
             </w:pPr>
             <w:proofErr w:type="spellStart"/>
-            <w:proofErr w:type="gramStart"/>
             <w:r>
               <w:rPr>
                 <w:rFonts w:ascii="Courier New" w:hAnsi="Courier New" w:cs="Courier New"/>
@@ -1249,7 +1227,6 @@
               <w:t xml:space="preserve">  [</w:t>
             </w:r>
             <w:proofErr w:type="spellStart"/>
-            <w:proofErr w:type="gramEnd"/>
             <w:r>
               <w:rPr>
                 <w:rFonts w:ascii="Courier New" w:hAnsi="Courier New" w:cs="Courier New"/>
@@ -1506,21 +1483,7 @@
               <w:rPr>
                 <w:sz w:val="20"/>
               </w:rPr>
-              <w:t xml:space="preserve"> column containing </w:t>
-            </w:r>
-            <w:proofErr w:type="gramStart"/>
-            <w:r>
-              <w:rPr>
-                <w:sz w:val="20"/>
-              </w:rPr>
-              <w:t>you</w:t>
-            </w:r>
-            <w:proofErr w:type="gramEnd"/>
-            <w:r>
-              <w:rPr>
-                <w:sz w:val="20"/>
-              </w:rPr>
-              <w:t xml:space="preserve"> receptor poses, most likely </w:t>
+              <w:t xml:space="preserve"> column containing you receptor poses, most likely </w:t>
             </w:r>
             <w:r>
               <w:rPr>
@@ -1552,21 +1515,7 @@
               <w:rPr>
                 <w:sz w:val="20"/>
               </w:rPr>
-              <w:t xml:space="preserve">For example, </w:t>
-            </w:r>
-            <w:proofErr w:type="gramStart"/>
-            <w:r>
-              <w:rPr>
-                <w:sz w:val="20"/>
-              </w:rPr>
-              <w:t>let’s</w:t>
-            </w:r>
-            <w:proofErr w:type="gramEnd"/>
-            <w:r>
-              <w:rPr>
-                <w:sz w:val="20"/>
-              </w:rPr>
-              <w:t xml:space="preserve"> apply this </w:t>
+              <w:t xml:space="preserve">For example, let’s apply this </w:t>
             </w:r>
             <w:r>
               <w:rPr>

</xml_diff>